<commit_message>
Additional changes  in Document
</commit_message>
<xml_diff>
--- a/Python/BitBucketAndPDMScan.docx
+++ b/Python/BitBucketAndPDMScan.docx
@@ -21554,6 +21554,575 @@
     </w:p>
     <w:p/>
     <w:p/>
+    <w:p/>
+    <w:p/>
+    <w:p>
+      <w:r>
+        <w:lastRenderedPageBreak/>
+        <w:t>Considering scenario -</w:t>
+      </w:r>
+      <w:proofErr w:type="spellStart"/>
+      <w:r>
+        <w:t>BitBucket</w:t>
+      </w:r>
+      <w:proofErr w:type="spellEnd"/>
+      <w:r>
+        <w:t xml:space="preserve"> has Repo1 , 2 branched created from </w:t>
+      </w:r>
+      <w:proofErr w:type="spellStart"/>
+      <w:r>
+        <w:t>teh</w:t>
+      </w:r>
+      <w:proofErr w:type="spellEnd"/>
+      <w:r>
+        <w:t xml:space="preserve"> repo , branch 1 had changes and </w:t>
+      </w:r>
+      <w:proofErr w:type="spellStart"/>
+      <w:r>
+        <w:t>commited</w:t>
+      </w:r>
+      <w:proofErr w:type="spellEnd"/>
+      <w:r>
+        <w:t xml:space="preserve"> to Repo , how to </w:t>
+      </w:r>
+      <w:proofErr w:type="spellStart"/>
+      <w:r>
+        <w:t>synchromize</w:t>
+      </w:r>
+      <w:proofErr w:type="spellEnd"/>
+      <w:r>
+        <w:t xml:space="preserve"> branch 2</w:t>
+      </w:r>
+    </w:p>
+    <w:p>
+      <w:r>
+        <w:t xml:space="preserve">To synchronize </w:t>
+      </w:r>
+      <w:r>
+        <w:rPr>
+          <w:b/>
+          <w:bCs/>
+        </w:rPr>
+        <w:t>Branch 2</w:t>
+      </w:r>
+      <w:r>
+        <w:t xml:space="preserve"> with the latest changes from </w:t>
+      </w:r>
+      <w:r>
+        <w:rPr>
+          <w:b/>
+          <w:bCs/>
+        </w:rPr>
+        <w:t>Branch 1</w:t>
+      </w:r>
+      <w:r>
+        <w:t xml:space="preserve"> in a </w:t>
+      </w:r>
+      <w:proofErr w:type="spellStart"/>
+      <w:r>
+        <w:t>BitBucket</w:t>
+      </w:r>
+      <w:proofErr w:type="spellEnd"/>
+      <w:r>
+        <w:t xml:space="preserve"> repository, you can use git merge or git rebase. Here are the steps for both methods:</w:t>
+      </w:r>
+    </w:p>
+    <w:p>
+      <w:pPr>
+        <w:rPr>
+          <w:b/>
+          <w:bCs/>
+        </w:rPr>
+      </w:pPr>
+      <w:r>
+        <w:rPr>
+          <w:b/>
+          <w:bCs/>
+        </w:rPr>
+        <w:t>Option 1: Using git merge</w:t>
+      </w:r>
+    </w:p>
+    <w:p>
+      <w:pPr>
+        <w:numPr>
+          <w:ilvl w:val="0"/>
+          <w:numId w:val="73"/>
+        </w:numPr>
+      </w:pPr>
+      <w:r>
+        <w:rPr>
+          <w:b/>
+          <w:bCs/>
+        </w:rPr>
+        <w:t>Switch to Branch 2</w:t>
+      </w:r>
+      <w:r>
+        <w:t>:</w:t>
+      </w:r>
+    </w:p>
+    <w:p>
+      <w:r>
+        <w:t>bash</w:t>
+      </w:r>
+    </w:p>
+    <w:p>
+      <w:r>
+        <w:t>git checkout branch-2</w:t>
+      </w:r>
+    </w:p>
+    <w:p>
+      <w:pPr>
+        <w:numPr>
+          <w:ilvl w:val="0"/>
+          <w:numId w:val="73"/>
+        </w:numPr>
+      </w:pPr>
+      <w:r>
+        <w:rPr>
+          <w:b/>
+          <w:bCs/>
+        </w:rPr>
+        <w:t>Merge Branch 1 into Branch 2</w:t>
+      </w:r>
+      <w:r>
+        <w:t>:</w:t>
+      </w:r>
+    </w:p>
+    <w:p>
+      <w:r>
+        <w:t>bash</w:t>
+      </w:r>
+    </w:p>
+    <w:p>
+      <w:r>
+        <w:t>git merge branch-1</w:t>
+      </w:r>
+    </w:p>
+    <w:p>
+      <w:pPr>
+        <w:numPr>
+          <w:ilvl w:val="0"/>
+          <w:numId w:val="73"/>
+        </w:numPr>
+      </w:pPr>
+      <w:r>
+        <w:rPr>
+          <w:b/>
+          <w:bCs/>
+        </w:rPr>
+        <w:t>Resolve any conflicts</w:t>
+      </w:r>
+      <w:r>
+        <w:t xml:space="preserve"> if they arise and then commit the changes:</w:t>
+      </w:r>
+    </w:p>
+    <w:p>
+      <w:r>
+        <w:t>bash</w:t>
+      </w:r>
+    </w:p>
+    <w:p>
+      <w:r>
+        <w:t>git commit -m "Merge branch-1 into branch-2"</w:t>
+      </w:r>
+    </w:p>
+    <w:p>
+      <w:pPr>
+        <w:rPr>
+          <w:b/>
+          <w:bCs/>
+        </w:rPr>
+      </w:pPr>
+      <w:r>
+        <w:rPr>
+          <w:b/>
+          <w:bCs/>
+        </w:rPr>
+        <w:t>Option 2: Using git rebase</w:t>
+      </w:r>
+    </w:p>
+    <w:p>
+      <w:pPr>
+        <w:numPr>
+          <w:ilvl w:val="0"/>
+          <w:numId w:val="74"/>
+        </w:numPr>
+      </w:pPr>
+      <w:r>
+        <w:rPr>
+          <w:b/>
+          <w:bCs/>
+        </w:rPr>
+        <w:t>Switch to Branch 2</w:t>
+      </w:r>
+      <w:r>
+        <w:t>:</w:t>
+      </w:r>
+    </w:p>
+    <w:p>
+      <w:r>
+        <w:t>bash</w:t>
+      </w:r>
+    </w:p>
+    <w:p>
+      <w:r>
+        <w:t>git checkout branch-2</w:t>
+      </w:r>
+    </w:p>
+    <w:p>
+      <w:pPr>
+        <w:numPr>
+          <w:ilvl w:val="0"/>
+          <w:numId w:val="74"/>
+        </w:numPr>
+      </w:pPr>
+      <w:r>
+        <w:rPr>
+          <w:b/>
+          <w:bCs/>
+        </w:rPr>
+        <w:t>Rebase Branch 2 onto Branch 1</w:t>
+      </w:r>
+      <w:r>
+        <w:t>:</w:t>
+      </w:r>
+    </w:p>
+    <w:p>
+      <w:r>
+        <w:t>bash</w:t>
+      </w:r>
+    </w:p>
+    <w:p>
+      <w:r>
+        <w:t>git rebase branch-1</w:t>
+      </w:r>
+    </w:p>
+    <w:p>
+      <w:pPr>
+        <w:numPr>
+          <w:ilvl w:val="0"/>
+          <w:numId w:val="74"/>
+        </w:numPr>
+      </w:pPr>
+      <w:r>
+        <w:rPr>
+          <w:b/>
+          <w:bCs/>
+        </w:rPr>
+        <w:t>Resolve any conflicts</w:t>
+      </w:r>
+      <w:r>
+        <w:t xml:space="preserve"> if they arise and then continue the rebase process:</w:t>
+      </w:r>
+    </w:p>
+    <w:p>
+      <w:r>
+        <w:t>bash</w:t>
+      </w:r>
+    </w:p>
+    <w:p>
+      <w:r>
+        <w:t>git rebase --continue</w:t>
+      </w:r>
+    </w:p>
+    <w:p>
+      <w:pPr>
+        <w:rPr>
+          <w:b/>
+          <w:bCs/>
+        </w:rPr>
+      </w:pPr>
+      <w:r>
+        <w:rPr>
+          <w:b/>
+          <w:bCs/>
+        </w:rPr>
+        <w:t>Summary of Differences:</w:t>
+      </w:r>
+    </w:p>
+    <w:p>
+      <w:pPr>
+        <w:numPr>
+          <w:ilvl w:val="0"/>
+          <w:numId w:val="75"/>
+        </w:numPr>
+      </w:pPr>
+      <w:r>
+        <w:rPr>
+          <w:b/>
+          <w:bCs/>
+        </w:rPr>
+        <w:t>Merge</w:t>
+      </w:r>
+      <w:r>
+        <w:t>: Combines the changes from branch-1 into branch-2 as a new merge commit.</w:t>
+      </w:r>
+    </w:p>
+    <w:p>
+      <w:pPr>
+        <w:numPr>
+          <w:ilvl w:val="0"/>
+          <w:numId w:val="75"/>
+        </w:numPr>
+      </w:pPr>
+      <w:r>
+        <w:rPr>
+          <w:b/>
+          <w:bCs/>
+        </w:rPr>
+        <w:t>Rebase</w:t>
+      </w:r>
+      <w:r>
+        <w:t>: Re-applies the changes from branch-2 on top of branch-1's history, creating a linear history.</w:t>
+      </w:r>
+    </w:p>
+    <w:p>
+      <w:pPr>
+        <w:rPr>
+          <w:b/>
+          <w:bCs/>
+        </w:rPr>
+      </w:pPr>
+      <w:r>
+        <w:rPr>
+          <w:b/>
+          <w:bCs/>
+        </w:rPr>
+        <w:t>Example Batch Script to Synchronize Branch 2 with Branch 1 using merge</w:t>
+      </w:r>
+    </w:p>
+    <w:p>
+      <w:r>
+        <w:t>If you prefer using a batch script, here’s how you can automate the process:</w:t>
+      </w:r>
+    </w:p>
+    <w:p>
+      <w:r>
+        <w:t>batch</w:t>
+      </w:r>
+    </w:p>
+    <w:p>
+      <w:r>
+        <w:t>@echo off</w:t>
+      </w:r>
+    </w:p>
+    <w:p>
+      <w:proofErr w:type="spellStart"/>
+      <w:r>
+        <w:t>setlocal</w:t>
+      </w:r>
+      <w:proofErr w:type="spellEnd"/>
+      <w:r>
+        <w:t xml:space="preserve"> </w:t>
+      </w:r>
+      <w:proofErr w:type="spellStart"/>
+      <w:r>
+        <w:t>enabledelayedexpansion</w:t>
+      </w:r>
+      <w:proofErr w:type="spellEnd"/>
+    </w:p>
+    <w:p/>
+    <w:p>
+      <w:r>
+        <w:t>REM Navigate to the repository directory</w:t>
+      </w:r>
+    </w:p>
+    <w:p>
+      <w:r>
+        <w:t>cd "C:\path\to\your\repo"</w:t>
+      </w:r>
+    </w:p>
+    <w:p/>
+    <w:p>
+      <w:r>
+        <w:t>REM Checkout Branch 2</w:t>
+      </w:r>
+    </w:p>
+    <w:p>
+      <w:r>
+        <w:t>git checkout branch-2</w:t>
+      </w:r>
+    </w:p>
+    <w:p/>
+    <w:p>
+      <w:r>
+        <w:t>REM Merge Branch 1 into Branch 2</w:t>
+      </w:r>
+    </w:p>
+    <w:p>
+      <w:r>
+        <w:t>git merge branch-1</w:t>
+      </w:r>
+    </w:p>
+    <w:p/>
+    <w:p>
+      <w:r>
+        <w:t>REM Check for conflicts and prompt user to resolve them if needed</w:t>
+      </w:r>
+    </w:p>
+    <w:p>
+      <w:r>
+        <w:t>if %ERRORLEVEL% NEQ 0 (</w:t>
+      </w:r>
+    </w:p>
+    <w:p>
+      <w:r>
+        <w:lastRenderedPageBreak/>
+        <w:t xml:space="preserve">    echo "Merge conflicts detected. Please resolve them manually and commit the changes."</w:t>
+      </w:r>
+    </w:p>
+    <w:p>
+      <w:r>
+        <w:t>) else (</w:t>
+      </w:r>
+    </w:p>
+    <w:p>
+      <w:r>
+        <w:t xml:space="preserve">    echo "Merge successful. Branch 2 is now synchronized with Branch 1."</w:t>
+      </w:r>
+    </w:p>
+    <w:p>
+      <w:r>
+        <w:t>)</w:t>
+      </w:r>
+    </w:p>
+    <w:p/>
+    <w:p>
+      <w:proofErr w:type="spellStart"/>
+      <w:r>
+        <w:t>endlocal</w:t>
+      </w:r>
+      <w:proofErr w:type="spellEnd"/>
+    </w:p>
+    <w:p>
+      <w:pPr>
+        <w:rPr>
+          <w:b/>
+          <w:bCs/>
+        </w:rPr>
+      </w:pPr>
+      <w:r>
+        <w:rPr>
+          <w:b/>
+          <w:bCs/>
+        </w:rPr>
+        <w:t>Example Batch Script to Synchronize Branch 2 with Branch 1 using rebase</w:t>
+      </w:r>
+    </w:p>
+    <w:p>
+      <w:r>
+        <w:t>batch</w:t>
+      </w:r>
+    </w:p>
+    <w:p>
+      <w:r>
+        <w:t>@echo off</w:t>
+      </w:r>
+    </w:p>
+    <w:p>
+      <w:proofErr w:type="spellStart"/>
+      <w:r>
+        <w:t>setlocal</w:t>
+      </w:r>
+      <w:proofErr w:type="spellEnd"/>
+      <w:r>
+        <w:t xml:space="preserve"> </w:t>
+      </w:r>
+      <w:proofErr w:type="spellStart"/>
+      <w:r>
+        <w:t>enabledelayedexpansion</w:t>
+      </w:r>
+      <w:proofErr w:type="spellEnd"/>
+    </w:p>
+    <w:p/>
+    <w:p>
+      <w:r>
+        <w:t>REM Navigate to the repository directory</w:t>
+      </w:r>
+    </w:p>
+    <w:p>
+      <w:r>
+        <w:t>cd "C:\path\to\your\repo"</w:t>
+      </w:r>
+    </w:p>
+    <w:p/>
+    <w:p>
+      <w:r>
+        <w:t>REM Checkout Branch 2</w:t>
+      </w:r>
+    </w:p>
+    <w:p>
+      <w:r>
+        <w:t>git checkout branch-2</w:t>
+      </w:r>
+    </w:p>
+    <w:p/>
+    <w:p>
+      <w:r>
+        <w:t>REM Rebase Branch 2 onto Branch 1</w:t>
+      </w:r>
+    </w:p>
+    <w:p>
+      <w:r>
+        <w:t>git rebase branch-1</w:t>
+      </w:r>
+    </w:p>
+    <w:p/>
+    <w:p>
+      <w:r>
+        <w:t>REM Check for conflicts and prompt user to resolve them if needed</w:t>
+      </w:r>
+    </w:p>
+    <w:p>
+      <w:r>
+        <w:t>if %ERRORLEVEL% NEQ 0 (</w:t>
+      </w:r>
+    </w:p>
+    <w:p>
+      <w:r>
+        <w:t xml:space="preserve">    echo "Rebase conflicts detected. Please resolve them manually and continue the rebase process."</w:t>
+      </w:r>
+    </w:p>
+    <w:p>
+      <w:r>
+        <w:t>) else (</w:t>
+      </w:r>
+    </w:p>
+    <w:p>
+      <w:r>
+        <w:t xml:space="preserve">    echo "Rebase successful. Branch 2 is now synchronized with Branch 1."</w:t>
+      </w:r>
+    </w:p>
+    <w:p>
+      <w:r>
+        <w:t>)</w:t>
+      </w:r>
+    </w:p>
+    <w:p/>
+    <w:p>
+      <w:proofErr w:type="spellStart"/>
+      <w:r>
+        <w:t>endlocal</w:t>
+      </w:r>
+      <w:proofErr w:type="spellEnd"/>
+    </w:p>
+    <w:p>
+      <w:r>
+        <w:t>These scripts will help you automate the synchronization process, ensuring that Branch 2 is up-to-date with the latest changes from Branch 1.</w:t>
+      </w:r>
+    </w:p>
+    <w:p>
+      <w:r>
+        <w:t xml:space="preserve">Feel free to try these steps or scripts and let me know if you need any further assistance! </w:t>
+      </w:r>
+      <w:r>
+        <w:rPr>
+          <w:rFonts w:ascii="Apple Color Emoji" w:hAnsi="Apple Color Emoji" w:cs="Apple Color Emoji"/>
+        </w:rPr>
+        <w:t>😊</w:t>
+      </w:r>
+    </w:p>
+    <w:p/>
     <w:sectPr>
       <w:pgSz w:w="11900" w:h="16840"/>
       <w:pgMar w:top="1440" w:right="1440" w:bottom="1440" w:left="1440" w:header="708" w:footer="708" w:gutter="0"/>
@@ -24795,6 +25364,119 @@
     </w:lvl>
   </w:abstractNum>
   <w:abstractNum w:abstractNumId="24" w15:restartNumberingAfterBreak="0">
+    <w:nsid w:val="2D972FE0"/>
+    <w:multiLevelType w:val="multilevel"/>
+    <w:tmpl w:val="A588EFC2"/>
+    <w:lvl w:ilvl="0">
+      <w:start w:val="1"/>
+      <w:numFmt w:val="decimal"/>
+      <w:lvlText w:val="%1."/>
+      <w:lvlJc w:val="left"/>
+      <w:pPr>
+        <w:tabs>
+          <w:tab w:val="num" w:pos="720"/>
+        </w:tabs>
+        <w:ind w:left="720" w:hanging="360"/>
+      </w:pPr>
+    </w:lvl>
+    <w:lvl w:ilvl="1" w:tentative="1">
+      <w:start w:val="1"/>
+      <w:numFmt w:val="decimal"/>
+      <w:lvlText w:val="%2."/>
+      <w:lvlJc w:val="left"/>
+      <w:pPr>
+        <w:tabs>
+          <w:tab w:val="num" w:pos="1440"/>
+        </w:tabs>
+        <w:ind w:left="1440" w:hanging="360"/>
+      </w:pPr>
+    </w:lvl>
+    <w:lvl w:ilvl="2" w:tentative="1">
+      <w:start w:val="1"/>
+      <w:numFmt w:val="decimal"/>
+      <w:lvlText w:val="%3."/>
+      <w:lvlJc w:val="left"/>
+      <w:pPr>
+        <w:tabs>
+          <w:tab w:val="num" w:pos="2160"/>
+        </w:tabs>
+        <w:ind w:left="2160" w:hanging="360"/>
+      </w:pPr>
+    </w:lvl>
+    <w:lvl w:ilvl="3" w:tentative="1">
+      <w:start w:val="1"/>
+      <w:numFmt w:val="decimal"/>
+      <w:lvlText w:val="%4."/>
+      <w:lvlJc w:val="left"/>
+      <w:pPr>
+        <w:tabs>
+          <w:tab w:val="num" w:pos="2880"/>
+        </w:tabs>
+        <w:ind w:left="2880" w:hanging="360"/>
+      </w:pPr>
+    </w:lvl>
+    <w:lvl w:ilvl="4" w:tentative="1">
+      <w:start w:val="1"/>
+      <w:numFmt w:val="decimal"/>
+      <w:lvlText w:val="%5."/>
+      <w:lvlJc w:val="left"/>
+      <w:pPr>
+        <w:tabs>
+          <w:tab w:val="num" w:pos="3600"/>
+        </w:tabs>
+        <w:ind w:left="3600" w:hanging="360"/>
+      </w:pPr>
+    </w:lvl>
+    <w:lvl w:ilvl="5" w:tentative="1">
+      <w:start w:val="1"/>
+      <w:numFmt w:val="decimal"/>
+      <w:lvlText w:val="%6."/>
+      <w:lvlJc w:val="left"/>
+      <w:pPr>
+        <w:tabs>
+          <w:tab w:val="num" w:pos="4320"/>
+        </w:tabs>
+        <w:ind w:left="4320" w:hanging="360"/>
+      </w:pPr>
+    </w:lvl>
+    <w:lvl w:ilvl="6" w:tentative="1">
+      <w:start w:val="1"/>
+      <w:numFmt w:val="decimal"/>
+      <w:lvlText w:val="%7."/>
+      <w:lvlJc w:val="left"/>
+      <w:pPr>
+        <w:tabs>
+          <w:tab w:val="num" w:pos="5040"/>
+        </w:tabs>
+        <w:ind w:left="5040" w:hanging="360"/>
+      </w:pPr>
+    </w:lvl>
+    <w:lvl w:ilvl="7" w:tentative="1">
+      <w:start w:val="1"/>
+      <w:numFmt w:val="decimal"/>
+      <w:lvlText w:val="%8."/>
+      <w:lvlJc w:val="left"/>
+      <w:pPr>
+        <w:tabs>
+          <w:tab w:val="num" w:pos="5760"/>
+        </w:tabs>
+        <w:ind w:left="5760" w:hanging="360"/>
+      </w:pPr>
+    </w:lvl>
+    <w:lvl w:ilvl="8" w:tentative="1">
+      <w:start w:val="1"/>
+      <w:numFmt w:val="decimal"/>
+      <w:lvlText w:val="%9."/>
+      <w:lvlJc w:val="left"/>
+      <w:pPr>
+        <w:tabs>
+          <w:tab w:val="num" w:pos="6480"/>
+        </w:tabs>
+        <w:ind w:left="6480" w:hanging="360"/>
+      </w:pPr>
+    </w:lvl>
+  </w:abstractNum>
+  <w:abstractNum w:abstractNumId="25" w15:restartNumberingAfterBreak="0">
     <w:nsid w:val="31D14F65"/>
     <w:multiLevelType w:val="multilevel"/>
     <w:tmpl w:val="1D98C9B2"/>
@@ -24907,7 +25589,7 @@
       </w:pPr>
     </w:lvl>
   </w:abstractNum>
-  <w:abstractNum w:abstractNumId="25" w15:restartNumberingAfterBreak="0">
+  <w:abstractNum w:abstractNumId="26" w15:restartNumberingAfterBreak="0">
     <w:nsid w:val="321216C0"/>
     <w:multiLevelType w:val="multilevel"/>
     <w:tmpl w:val="DBB2FB8E"/>
@@ -25020,7 +25702,7 @@
       </w:pPr>
     </w:lvl>
   </w:abstractNum>
-  <w:abstractNum w:abstractNumId="26" w15:restartNumberingAfterBreak="0">
+  <w:abstractNum w:abstractNumId="27" w15:restartNumberingAfterBreak="0">
     <w:nsid w:val="324674EF"/>
     <w:multiLevelType w:val="multilevel"/>
     <w:tmpl w:val="75001632"/>
@@ -25169,7 +25851,7 @@
       </w:rPr>
     </w:lvl>
   </w:abstractNum>
-  <w:abstractNum w:abstractNumId="27" w15:restartNumberingAfterBreak="0">
+  <w:abstractNum w:abstractNumId="28" w15:restartNumberingAfterBreak="0">
     <w:nsid w:val="35924F8F"/>
     <w:multiLevelType w:val="multilevel"/>
     <w:tmpl w:val="B484CB32"/>
@@ -25318,7 +26000,7 @@
       </w:rPr>
     </w:lvl>
   </w:abstractNum>
-  <w:abstractNum w:abstractNumId="28" w15:restartNumberingAfterBreak="0">
+  <w:abstractNum w:abstractNumId="29" w15:restartNumberingAfterBreak="0">
     <w:nsid w:val="35D4318C"/>
     <w:multiLevelType w:val="multilevel"/>
     <w:tmpl w:val="1FC65436"/>
@@ -25467,7 +26149,7 @@
       </w:rPr>
     </w:lvl>
   </w:abstractNum>
-  <w:abstractNum w:abstractNumId="29" w15:restartNumberingAfterBreak="0">
+  <w:abstractNum w:abstractNumId="30" w15:restartNumberingAfterBreak="0">
     <w:nsid w:val="36C73908"/>
     <w:multiLevelType w:val="multilevel"/>
     <w:tmpl w:val="2D52114A"/>
@@ -25580,7 +26262,7 @@
       </w:pPr>
     </w:lvl>
   </w:abstractNum>
-  <w:abstractNum w:abstractNumId="30" w15:restartNumberingAfterBreak="0">
+  <w:abstractNum w:abstractNumId="31" w15:restartNumberingAfterBreak="0">
     <w:nsid w:val="3A342441"/>
     <w:multiLevelType w:val="multilevel"/>
     <w:tmpl w:val="F9141A32"/>
@@ -25729,7 +26411,7 @@
       </w:rPr>
     </w:lvl>
   </w:abstractNum>
-  <w:abstractNum w:abstractNumId="31" w15:restartNumberingAfterBreak="0">
+  <w:abstractNum w:abstractNumId="32" w15:restartNumberingAfterBreak="0">
     <w:nsid w:val="3B555F9E"/>
     <w:multiLevelType w:val="multilevel"/>
     <w:tmpl w:val="E124C3C0"/>
@@ -25878,7 +26560,7 @@
       </w:rPr>
     </w:lvl>
   </w:abstractNum>
-  <w:abstractNum w:abstractNumId="32" w15:restartNumberingAfterBreak="0">
+  <w:abstractNum w:abstractNumId="33" w15:restartNumberingAfterBreak="0">
     <w:nsid w:val="3CEE4848"/>
     <w:multiLevelType w:val="multilevel"/>
     <w:tmpl w:val="87AA05A6"/>
@@ -26027,7 +26709,7 @@
       </w:rPr>
     </w:lvl>
   </w:abstractNum>
-  <w:abstractNum w:abstractNumId="33" w15:restartNumberingAfterBreak="0">
+  <w:abstractNum w:abstractNumId="34" w15:restartNumberingAfterBreak="0">
     <w:nsid w:val="44216E38"/>
     <w:multiLevelType w:val="multilevel"/>
     <w:tmpl w:val="415CB3CE"/>
@@ -26144,7 +26826,7 @@
       </w:pPr>
     </w:lvl>
   </w:abstractNum>
-  <w:abstractNum w:abstractNumId="34" w15:restartNumberingAfterBreak="0">
+  <w:abstractNum w:abstractNumId="35" w15:restartNumberingAfterBreak="0">
     <w:nsid w:val="4A6D7EDF"/>
     <w:multiLevelType w:val="multilevel"/>
     <w:tmpl w:val="0E00799C"/>
@@ -26265,7 +26947,7 @@
       </w:pPr>
     </w:lvl>
   </w:abstractNum>
-  <w:abstractNum w:abstractNumId="35" w15:restartNumberingAfterBreak="0">
+  <w:abstractNum w:abstractNumId="36" w15:restartNumberingAfterBreak="0">
     <w:nsid w:val="4ABA7E37"/>
     <w:multiLevelType w:val="multilevel"/>
     <w:tmpl w:val="B92E9582"/>
@@ -26414,7 +27096,7 @@
       </w:rPr>
     </w:lvl>
   </w:abstractNum>
-  <w:abstractNum w:abstractNumId="36" w15:restartNumberingAfterBreak="0">
+  <w:abstractNum w:abstractNumId="37" w15:restartNumberingAfterBreak="0">
     <w:nsid w:val="4B802B45"/>
     <w:multiLevelType w:val="multilevel"/>
     <w:tmpl w:val="50C64BC0"/>
@@ -26563,7 +27245,7 @@
       </w:rPr>
     </w:lvl>
   </w:abstractNum>
-  <w:abstractNum w:abstractNumId="37" w15:restartNumberingAfterBreak="0">
+  <w:abstractNum w:abstractNumId="38" w15:restartNumberingAfterBreak="0">
     <w:nsid w:val="4C646324"/>
     <w:multiLevelType w:val="multilevel"/>
     <w:tmpl w:val="468865F6"/>
@@ -26676,7 +27358,7 @@
       </w:pPr>
     </w:lvl>
   </w:abstractNum>
-  <w:abstractNum w:abstractNumId="38" w15:restartNumberingAfterBreak="0">
+  <w:abstractNum w:abstractNumId="39" w15:restartNumberingAfterBreak="0">
     <w:nsid w:val="4EAA195C"/>
     <w:multiLevelType w:val="multilevel"/>
     <w:tmpl w:val="4146A9DE"/>
@@ -26789,7 +27471,7 @@
       </w:pPr>
     </w:lvl>
   </w:abstractNum>
-  <w:abstractNum w:abstractNumId="39" w15:restartNumberingAfterBreak="0">
+  <w:abstractNum w:abstractNumId="40" w15:restartNumberingAfterBreak="0">
     <w:nsid w:val="520724A7"/>
     <w:multiLevelType w:val="multilevel"/>
     <w:tmpl w:val="C0EE235A"/>
@@ -26938,7 +27620,7 @@
       </w:rPr>
     </w:lvl>
   </w:abstractNum>
-  <w:abstractNum w:abstractNumId="40" w15:restartNumberingAfterBreak="0">
+  <w:abstractNum w:abstractNumId="41" w15:restartNumberingAfterBreak="0">
     <w:nsid w:val="53D96825"/>
     <w:multiLevelType w:val="multilevel"/>
     <w:tmpl w:val="4304672E"/>
@@ -27087,7 +27769,7 @@
       </w:rPr>
     </w:lvl>
   </w:abstractNum>
-  <w:abstractNum w:abstractNumId="41" w15:restartNumberingAfterBreak="0">
+  <w:abstractNum w:abstractNumId="42" w15:restartNumberingAfterBreak="0">
     <w:nsid w:val="53FE0B7D"/>
     <w:multiLevelType w:val="multilevel"/>
     <w:tmpl w:val="CCF0B350"/>
@@ -27200,7 +27882,7 @@
       </w:pPr>
     </w:lvl>
   </w:abstractNum>
-  <w:abstractNum w:abstractNumId="42" w15:restartNumberingAfterBreak="0">
+  <w:abstractNum w:abstractNumId="43" w15:restartNumberingAfterBreak="0">
     <w:nsid w:val="56860FF7"/>
     <w:multiLevelType w:val="multilevel"/>
     <w:tmpl w:val="4EF803F0"/>
@@ -27349,7 +28031,7 @@
       </w:rPr>
     </w:lvl>
   </w:abstractNum>
-  <w:abstractNum w:abstractNumId="43" w15:restartNumberingAfterBreak="0">
+  <w:abstractNum w:abstractNumId="44" w15:restartNumberingAfterBreak="0">
     <w:nsid w:val="57F92682"/>
     <w:multiLevelType w:val="multilevel"/>
     <w:tmpl w:val="FFCE05E8"/>
@@ -27498,7 +28180,7 @@
       </w:rPr>
     </w:lvl>
   </w:abstractNum>
-  <w:abstractNum w:abstractNumId="44" w15:restartNumberingAfterBreak="0">
+  <w:abstractNum w:abstractNumId="45" w15:restartNumberingAfterBreak="0">
     <w:nsid w:val="594D39BC"/>
     <w:multiLevelType w:val="multilevel"/>
     <w:tmpl w:val="55AAB76C"/>
@@ -27647,7 +28329,7 @@
       </w:rPr>
     </w:lvl>
   </w:abstractNum>
-  <w:abstractNum w:abstractNumId="45" w15:restartNumberingAfterBreak="0">
+  <w:abstractNum w:abstractNumId="46" w15:restartNumberingAfterBreak="0">
     <w:nsid w:val="59C51E93"/>
     <w:multiLevelType w:val="multilevel"/>
     <w:tmpl w:val="2512745C"/>
@@ -27796,7 +28478,7 @@
       </w:rPr>
     </w:lvl>
   </w:abstractNum>
-  <w:abstractNum w:abstractNumId="46" w15:restartNumberingAfterBreak="0">
+  <w:abstractNum w:abstractNumId="47" w15:restartNumberingAfterBreak="0">
     <w:nsid w:val="5A8B4B79"/>
     <w:multiLevelType w:val="multilevel"/>
     <w:tmpl w:val="715EB17C"/>
@@ -27945,7 +28627,7 @@
       </w:rPr>
     </w:lvl>
   </w:abstractNum>
-  <w:abstractNum w:abstractNumId="47" w15:restartNumberingAfterBreak="0">
+  <w:abstractNum w:abstractNumId="48" w15:restartNumberingAfterBreak="0">
     <w:nsid w:val="5CF61C75"/>
     <w:multiLevelType w:val="multilevel"/>
     <w:tmpl w:val="F2E495AC"/>
@@ -28062,7 +28744,7 @@
       </w:pPr>
     </w:lvl>
   </w:abstractNum>
-  <w:abstractNum w:abstractNumId="48" w15:restartNumberingAfterBreak="0">
+  <w:abstractNum w:abstractNumId="49" w15:restartNumberingAfterBreak="0">
     <w:nsid w:val="5F1C73BF"/>
     <w:multiLevelType w:val="multilevel"/>
     <w:tmpl w:val="623E7BC0"/>
@@ -28175,7 +28857,7 @@
       </w:pPr>
     </w:lvl>
   </w:abstractNum>
-  <w:abstractNum w:abstractNumId="49" w15:restartNumberingAfterBreak="0">
+  <w:abstractNum w:abstractNumId="50" w15:restartNumberingAfterBreak="0">
     <w:nsid w:val="5F835FB3"/>
     <w:multiLevelType w:val="multilevel"/>
     <w:tmpl w:val="1C60E650"/>
@@ -28324,7 +29006,7 @@
       </w:rPr>
     </w:lvl>
   </w:abstractNum>
-  <w:abstractNum w:abstractNumId="50" w15:restartNumberingAfterBreak="0">
+  <w:abstractNum w:abstractNumId="51" w15:restartNumberingAfterBreak="0">
     <w:nsid w:val="635C1569"/>
     <w:multiLevelType w:val="multilevel"/>
     <w:tmpl w:val="21647FD2"/>
@@ -28473,7 +29155,7 @@
       </w:rPr>
     </w:lvl>
   </w:abstractNum>
-  <w:abstractNum w:abstractNumId="51" w15:restartNumberingAfterBreak="0">
+  <w:abstractNum w:abstractNumId="52" w15:restartNumberingAfterBreak="0">
     <w:nsid w:val="63784C1E"/>
     <w:multiLevelType w:val="multilevel"/>
     <w:tmpl w:val="BEA68870"/>
@@ -28622,7 +29304,156 @@
       </w:rPr>
     </w:lvl>
   </w:abstractNum>
-  <w:abstractNum w:abstractNumId="52" w15:restartNumberingAfterBreak="0">
+  <w:abstractNum w:abstractNumId="53" w15:restartNumberingAfterBreak="0">
+    <w:nsid w:val="64846719"/>
+    <w:multiLevelType w:val="multilevel"/>
+    <w:tmpl w:val="EA9AA1B0"/>
+    <w:lvl w:ilvl="0">
+      <w:start w:val="1"/>
+      <w:numFmt w:val="bullet"/>
+      <w:lvlText w:val=""/>
+      <w:lvlJc w:val="left"/>
+      <w:pPr>
+        <w:tabs>
+          <w:tab w:val="num" w:pos="720"/>
+        </w:tabs>
+        <w:ind w:left="720" w:hanging="360"/>
+      </w:pPr>
+      <w:rPr>
+        <w:rFonts w:ascii="Symbol" w:hAnsi="Symbol" w:hint="default"/>
+        <w:sz w:val="20"/>
+      </w:rPr>
+    </w:lvl>
+    <w:lvl w:ilvl="1" w:tentative="1">
+      <w:start w:val="1"/>
+      <w:numFmt w:val="bullet"/>
+      <w:lvlText w:val="o"/>
+      <w:lvlJc w:val="left"/>
+      <w:pPr>
+        <w:tabs>
+          <w:tab w:val="num" w:pos="1440"/>
+        </w:tabs>
+        <w:ind w:left="1440" w:hanging="360"/>
+      </w:pPr>
+      <w:rPr>
+        <w:rFonts w:ascii="Courier New" w:hAnsi="Courier New" w:hint="default"/>
+        <w:sz w:val="20"/>
+      </w:rPr>
+    </w:lvl>
+    <w:lvl w:ilvl="2" w:tentative="1">
+      <w:start w:val="1"/>
+      <w:numFmt w:val="bullet"/>
+      <w:lvlText w:val=""/>
+      <w:lvlJc w:val="left"/>
+      <w:pPr>
+        <w:tabs>
+          <w:tab w:val="num" w:pos="2160"/>
+        </w:tabs>
+        <w:ind w:left="2160" w:hanging="360"/>
+      </w:pPr>
+      <w:rPr>
+        <w:rFonts w:ascii="Wingdings" w:hAnsi="Wingdings" w:hint="default"/>
+        <w:sz w:val="20"/>
+      </w:rPr>
+    </w:lvl>
+    <w:lvl w:ilvl="3" w:tentative="1">
+      <w:start w:val="1"/>
+      <w:numFmt w:val="bullet"/>
+      <w:lvlText w:val=""/>
+      <w:lvlJc w:val="left"/>
+      <w:pPr>
+        <w:tabs>
+          <w:tab w:val="num" w:pos="2880"/>
+        </w:tabs>
+        <w:ind w:left="2880" w:hanging="360"/>
+      </w:pPr>
+      <w:rPr>
+        <w:rFonts w:ascii="Wingdings" w:hAnsi="Wingdings" w:hint="default"/>
+        <w:sz w:val="20"/>
+      </w:rPr>
+    </w:lvl>
+    <w:lvl w:ilvl="4" w:tentative="1">
+      <w:start w:val="1"/>
+      <w:numFmt w:val="bullet"/>
+      <w:lvlText w:val=""/>
+      <w:lvlJc w:val="left"/>
+      <w:pPr>
+        <w:tabs>
+          <w:tab w:val="num" w:pos="3600"/>
+        </w:tabs>
+        <w:ind w:left="3600" w:hanging="360"/>
+      </w:pPr>
+      <w:rPr>
+        <w:rFonts w:ascii="Wingdings" w:hAnsi="Wingdings" w:hint="default"/>
+        <w:sz w:val="20"/>
+      </w:rPr>
+    </w:lvl>
+    <w:lvl w:ilvl="5" w:tentative="1">
+      <w:start w:val="1"/>
+      <w:numFmt w:val="bullet"/>
+      <w:lvlText w:val=""/>
+      <w:lvlJc w:val="left"/>
+      <w:pPr>
+        <w:tabs>
+          <w:tab w:val="num" w:pos="4320"/>
+        </w:tabs>
+        <w:ind w:left="4320" w:hanging="360"/>
+      </w:pPr>
+      <w:rPr>
+        <w:rFonts w:ascii="Wingdings" w:hAnsi="Wingdings" w:hint="default"/>
+        <w:sz w:val="20"/>
+      </w:rPr>
+    </w:lvl>
+    <w:lvl w:ilvl="6" w:tentative="1">
+      <w:start w:val="1"/>
+      <w:numFmt w:val="bullet"/>
+      <w:lvlText w:val=""/>
+      <w:lvlJc w:val="left"/>
+      <w:pPr>
+        <w:tabs>
+          <w:tab w:val="num" w:pos="5040"/>
+        </w:tabs>
+        <w:ind w:left="5040" w:hanging="360"/>
+      </w:pPr>
+      <w:rPr>
+        <w:rFonts w:ascii="Wingdings" w:hAnsi="Wingdings" w:hint="default"/>
+        <w:sz w:val="20"/>
+      </w:rPr>
+    </w:lvl>
+    <w:lvl w:ilvl="7" w:tentative="1">
+      <w:start w:val="1"/>
+      <w:numFmt w:val="bullet"/>
+      <w:lvlText w:val=""/>
+      <w:lvlJc w:val="left"/>
+      <w:pPr>
+        <w:tabs>
+          <w:tab w:val="num" w:pos="5760"/>
+        </w:tabs>
+        <w:ind w:left="5760" w:hanging="360"/>
+      </w:pPr>
+      <w:rPr>
+        <w:rFonts w:ascii="Wingdings" w:hAnsi="Wingdings" w:hint="default"/>
+        <w:sz w:val="20"/>
+      </w:rPr>
+    </w:lvl>
+    <w:lvl w:ilvl="8" w:tentative="1">
+      <w:start w:val="1"/>
+      <w:numFmt w:val="bullet"/>
+      <w:lvlText w:val=""/>
+      <w:lvlJc w:val="left"/>
+      <w:pPr>
+        <w:tabs>
+          <w:tab w:val="num" w:pos="6480"/>
+        </w:tabs>
+        <w:ind w:left="6480" w:hanging="360"/>
+      </w:pPr>
+      <w:rPr>
+        <w:rFonts w:ascii="Wingdings" w:hAnsi="Wingdings" w:hint="default"/>
+        <w:sz w:val="20"/>
+      </w:rPr>
+    </w:lvl>
+  </w:abstractNum>
+  <w:abstractNum w:abstractNumId="54" w15:restartNumberingAfterBreak="0">
     <w:nsid w:val="65373ECD"/>
     <w:multiLevelType w:val="multilevel"/>
     <w:tmpl w:val="1B9EC8BA"/>
@@ -28735,7 +29566,7 @@
       </w:pPr>
     </w:lvl>
   </w:abstractNum>
-  <w:abstractNum w:abstractNumId="53" w15:restartNumberingAfterBreak="0">
+  <w:abstractNum w:abstractNumId="55" w15:restartNumberingAfterBreak="0">
     <w:nsid w:val="6730591B"/>
     <w:multiLevelType w:val="multilevel"/>
     <w:tmpl w:val="2FE23EE2"/>
@@ -28884,7 +29715,7 @@
       </w:rPr>
     </w:lvl>
   </w:abstractNum>
-  <w:abstractNum w:abstractNumId="54" w15:restartNumberingAfterBreak="0">
+  <w:abstractNum w:abstractNumId="56" w15:restartNumberingAfterBreak="0">
     <w:nsid w:val="67A334A9"/>
     <w:multiLevelType w:val="multilevel"/>
     <w:tmpl w:val="CA1E94A4"/>
@@ -28997,7 +29828,7 @@
       </w:pPr>
     </w:lvl>
   </w:abstractNum>
-  <w:abstractNum w:abstractNumId="55" w15:restartNumberingAfterBreak="0">
+  <w:abstractNum w:abstractNumId="57" w15:restartNumberingAfterBreak="0">
     <w:nsid w:val="67BA1B38"/>
     <w:multiLevelType w:val="multilevel"/>
     <w:tmpl w:val="EBE68F2E"/>
@@ -29110,7 +29941,7 @@
       </w:pPr>
     </w:lvl>
   </w:abstractNum>
-  <w:abstractNum w:abstractNumId="56" w15:restartNumberingAfterBreak="0">
+  <w:abstractNum w:abstractNumId="58" w15:restartNumberingAfterBreak="0">
     <w:nsid w:val="68B11950"/>
     <w:multiLevelType w:val="multilevel"/>
     <w:tmpl w:val="B590EE30"/>
@@ -29259,7 +30090,7 @@
       </w:rPr>
     </w:lvl>
   </w:abstractNum>
-  <w:abstractNum w:abstractNumId="57" w15:restartNumberingAfterBreak="0">
+  <w:abstractNum w:abstractNumId="59" w15:restartNumberingAfterBreak="0">
     <w:nsid w:val="68E61C83"/>
     <w:multiLevelType w:val="multilevel"/>
     <w:tmpl w:val="1710344A"/>
@@ -29376,7 +30207,7 @@
       </w:pPr>
     </w:lvl>
   </w:abstractNum>
-  <w:abstractNum w:abstractNumId="58" w15:restartNumberingAfterBreak="0">
+  <w:abstractNum w:abstractNumId="60" w15:restartNumberingAfterBreak="0">
     <w:nsid w:val="69595BED"/>
     <w:multiLevelType w:val="multilevel"/>
     <w:tmpl w:val="A7ACE2DA"/>
@@ -29493,7 +30324,7 @@
       </w:pPr>
     </w:lvl>
   </w:abstractNum>
-  <w:abstractNum w:abstractNumId="59" w15:restartNumberingAfterBreak="0">
+  <w:abstractNum w:abstractNumId="61" w15:restartNumberingAfterBreak="0">
     <w:nsid w:val="6BF90B16"/>
     <w:multiLevelType w:val="multilevel"/>
     <w:tmpl w:val="F1D29A20"/>
@@ -29642,7 +30473,7 @@
       </w:rPr>
     </w:lvl>
   </w:abstractNum>
-  <w:abstractNum w:abstractNumId="60" w15:restartNumberingAfterBreak="0">
+  <w:abstractNum w:abstractNumId="62" w15:restartNumberingAfterBreak="0">
     <w:nsid w:val="6D1D43F3"/>
     <w:multiLevelType w:val="multilevel"/>
     <w:tmpl w:val="11A089BA"/>
@@ -29759,7 +30590,7 @@
       </w:pPr>
     </w:lvl>
   </w:abstractNum>
-  <w:abstractNum w:abstractNumId="61" w15:restartNumberingAfterBreak="0">
+  <w:abstractNum w:abstractNumId="63" w15:restartNumberingAfterBreak="0">
     <w:nsid w:val="6D482A85"/>
     <w:multiLevelType w:val="multilevel"/>
     <w:tmpl w:val="FB2206B2"/>
@@ -29872,7 +30703,7 @@
       </w:pPr>
     </w:lvl>
   </w:abstractNum>
-  <w:abstractNum w:abstractNumId="62" w15:restartNumberingAfterBreak="0">
+  <w:abstractNum w:abstractNumId="64" w15:restartNumberingAfterBreak="0">
     <w:nsid w:val="6E1278DE"/>
     <w:multiLevelType w:val="multilevel"/>
     <w:tmpl w:val="7ABAAB14"/>
@@ -29993,7 +30824,7 @@
       </w:pPr>
     </w:lvl>
   </w:abstractNum>
-  <w:abstractNum w:abstractNumId="63" w15:restartNumberingAfterBreak="0">
+  <w:abstractNum w:abstractNumId="65" w15:restartNumberingAfterBreak="0">
     <w:nsid w:val="70D603C1"/>
     <w:multiLevelType w:val="multilevel"/>
     <w:tmpl w:val="630E8C5A"/>
@@ -30106,7 +30937,7 @@
       </w:pPr>
     </w:lvl>
   </w:abstractNum>
-  <w:abstractNum w:abstractNumId="64" w15:restartNumberingAfterBreak="0">
+  <w:abstractNum w:abstractNumId="66" w15:restartNumberingAfterBreak="0">
     <w:nsid w:val="72C7150E"/>
     <w:multiLevelType w:val="multilevel"/>
     <w:tmpl w:val="CCD0CF24"/>
@@ -30255,7 +31086,7 @@
       </w:rPr>
     </w:lvl>
   </w:abstractNum>
-  <w:abstractNum w:abstractNumId="65" w15:restartNumberingAfterBreak="0">
+  <w:abstractNum w:abstractNumId="67" w15:restartNumberingAfterBreak="0">
     <w:nsid w:val="72D64AC7"/>
     <w:multiLevelType w:val="multilevel"/>
     <w:tmpl w:val="EC90F4F2"/>
@@ -30372,7 +31203,7 @@
       </w:pPr>
     </w:lvl>
   </w:abstractNum>
-  <w:abstractNum w:abstractNumId="66" w15:restartNumberingAfterBreak="0">
+  <w:abstractNum w:abstractNumId="68" w15:restartNumberingAfterBreak="0">
     <w:nsid w:val="75BF7591"/>
     <w:multiLevelType w:val="multilevel"/>
     <w:tmpl w:val="3A1813B0"/>
@@ -30521,7 +31352,7 @@
       </w:rPr>
     </w:lvl>
   </w:abstractNum>
-  <w:abstractNum w:abstractNumId="67" w15:restartNumberingAfterBreak="0">
+  <w:abstractNum w:abstractNumId="69" w15:restartNumberingAfterBreak="0">
     <w:nsid w:val="765E58A6"/>
     <w:multiLevelType w:val="multilevel"/>
     <w:tmpl w:val="23920FAA"/>
@@ -30670,7 +31501,7 @@
       </w:rPr>
     </w:lvl>
   </w:abstractNum>
-  <w:abstractNum w:abstractNumId="68" w15:restartNumberingAfterBreak="0">
+  <w:abstractNum w:abstractNumId="70" w15:restartNumberingAfterBreak="0">
     <w:nsid w:val="79D11A4D"/>
     <w:multiLevelType w:val="multilevel"/>
     <w:tmpl w:val="6BE493F6"/>
@@ -30819,7 +31650,7 @@
       </w:rPr>
     </w:lvl>
   </w:abstractNum>
-  <w:abstractNum w:abstractNumId="69" w15:restartNumberingAfterBreak="0">
+  <w:abstractNum w:abstractNumId="71" w15:restartNumberingAfterBreak="0">
     <w:nsid w:val="7C040182"/>
     <w:multiLevelType w:val="multilevel"/>
     <w:tmpl w:val="FDA8CD04"/>
@@ -30968,7 +31799,7 @@
       </w:rPr>
     </w:lvl>
   </w:abstractNum>
-  <w:abstractNum w:abstractNumId="70" w15:restartNumberingAfterBreak="0">
+  <w:abstractNum w:abstractNumId="72" w15:restartNumberingAfterBreak="0">
     <w:nsid w:val="7D7D7B84"/>
     <w:multiLevelType w:val="multilevel"/>
     <w:tmpl w:val="9390935E"/>
@@ -31081,7 +31912,120 @@
       </w:pPr>
     </w:lvl>
   </w:abstractNum>
-  <w:abstractNum w:abstractNumId="71" w15:restartNumberingAfterBreak="0">
+  <w:abstractNum w:abstractNumId="73" w15:restartNumberingAfterBreak="0">
+    <w:nsid w:val="7E9C7573"/>
+    <w:multiLevelType w:val="multilevel"/>
+    <w:tmpl w:val="1A908F20"/>
+    <w:lvl w:ilvl="0">
+      <w:start w:val="1"/>
+      <w:numFmt w:val="decimal"/>
+      <w:lvlText w:val="%1."/>
+      <w:lvlJc w:val="left"/>
+      <w:pPr>
+        <w:tabs>
+          <w:tab w:val="num" w:pos="720"/>
+        </w:tabs>
+        <w:ind w:left="720" w:hanging="360"/>
+      </w:pPr>
+    </w:lvl>
+    <w:lvl w:ilvl="1" w:tentative="1">
+      <w:start w:val="1"/>
+      <w:numFmt w:val="decimal"/>
+      <w:lvlText w:val="%2."/>
+      <w:lvlJc w:val="left"/>
+      <w:pPr>
+        <w:tabs>
+          <w:tab w:val="num" w:pos="1440"/>
+        </w:tabs>
+        <w:ind w:left="1440" w:hanging="360"/>
+      </w:pPr>
+    </w:lvl>
+    <w:lvl w:ilvl="2" w:tentative="1">
+      <w:start w:val="1"/>
+      <w:numFmt w:val="decimal"/>
+      <w:lvlText w:val="%3."/>
+      <w:lvlJc w:val="left"/>
+      <w:pPr>
+        <w:tabs>
+          <w:tab w:val="num" w:pos="2160"/>
+        </w:tabs>
+        <w:ind w:left="2160" w:hanging="360"/>
+      </w:pPr>
+    </w:lvl>
+    <w:lvl w:ilvl="3" w:tentative="1">
+      <w:start w:val="1"/>
+      <w:numFmt w:val="decimal"/>
+      <w:lvlText w:val="%4."/>
+      <w:lvlJc w:val="left"/>
+      <w:pPr>
+        <w:tabs>
+          <w:tab w:val="num" w:pos="2880"/>
+        </w:tabs>
+        <w:ind w:left="2880" w:hanging="360"/>
+      </w:pPr>
+    </w:lvl>
+    <w:lvl w:ilvl="4" w:tentative="1">
+      <w:start w:val="1"/>
+      <w:numFmt w:val="decimal"/>
+      <w:lvlText w:val="%5."/>
+      <w:lvlJc w:val="left"/>
+      <w:pPr>
+        <w:tabs>
+          <w:tab w:val="num" w:pos="3600"/>
+        </w:tabs>
+        <w:ind w:left="3600" w:hanging="360"/>
+      </w:pPr>
+    </w:lvl>
+    <w:lvl w:ilvl="5" w:tentative="1">
+      <w:start w:val="1"/>
+      <w:numFmt w:val="decimal"/>
+      <w:lvlText w:val="%6."/>
+      <w:lvlJc w:val="left"/>
+      <w:pPr>
+        <w:tabs>
+          <w:tab w:val="num" w:pos="4320"/>
+        </w:tabs>
+        <w:ind w:left="4320" w:hanging="360"/>
+      </w:pPr>
+    </w:lvl>
+    <w:lvl w:ilvl="6" w:tentative="1">
+      <w:start w:val="1"/>
+      <w:numFmt w:val="decimal"/>
+      <w:lvlText w:val="%7."/>
+      <w:lvlJc w:val="left"/>
+      <w:pPr>
+        <w:tabs>
+          <w:tab w:val="num" w:pos="5040"/>
+        </w:tabs>
+        <w:ind w:left="5040" w:hanging="360"/>
+      </w:pPr>
+    </w:lvl>
+    <w:lvl w:ilvl="7" w:tentative="1">
+      <w:start w:val="1"/>
+      <w:numFmt w:val="decimal"/>
+      <w:lvlText w:val="%8."/>
+      <w:lvlJc w:val="left"/>
+      <w:pPr>
+        <w:tabs>
+          <w:tab w:val="num" w:pos="5760"/>
+        </w:tabs>
+        <w:ind w:left="5760" w:hanging="360"/>
+      </w:pPr>
+    </w:lvl>
+    <w:lvl w:ilvl="8" w:tentative="1">
+      <w:start w:val="1"/>
+      <w:numFmt w:val="decimal"/>
+      <w:lvlText w:val="%9."/>
+      <w:lvlJc w:val="left"/>
+      <w:pPr>
+        <w:tabs>
+          <w:tab w:val="num" w:pos="6480"/>
+        </w:tabs>
+        <w:ind w:left="6480" w:hanging="360"/>
+      </w:pPr>
+    </w:lvl>
+  </w:abstractNum>
+  <w:abstractNum w:abstractNumId="74" w15:restartNumberingAfterBreak="0">
     <w:nsid w:val="7F3E4D7E"/>
     <w:multiLevelType w:val="multilevel"/>
     <w:tmpl w:val="66682F84"/>
@@ -31231,88 +32175,88 @@
     </w:lvl>
   </w:abstractNum>
   <w:num w:numId="1" w16cid:durableId="766116604">
-    <w:abstractNumId w:val="58"/>
+    <w:abstractNumId w:val="60"/>
   </w:num>
   <w:num w:numId="2" w16cid:durableId="1638415828">
-    <w:abstractNumId w:val="62"/>
+    <w:abstractNumId w:val="64"/>
   </w:num>
   <w:num w:numId="3" w16cid:durableId="1792018575">
     <w:abstractNumId w:val="3"/>
   </w:num>
   <w:num w:numId="4" w16cid:durableId="1699311081">
-    <w:abstractNumId w:val="54"/>
+    <w:abstractNumId w:val="56"/>
   </w:num>
   <w:num w:numId="5" w16cid:durableId="219638881">
     <w:abstractNumId w:val="9"/>
   </w:num>
   <w:num w:numId="6" w16cid:durableId="1966497332">
-    <w:abstractNumId w:val="48"/>
+    <w:abstractNumId w:val="49"/>
   </w:num>
   <w:num w:numId="7" w16cid:durableId="1274897074">
-    <w:abstractNumId w:val="66"/>
+    <w:abstractNumId w:val="68"/>
   </w:num>
   <w:num w:numId="8" w16cid:durableId="774591039">
     <w:abstractNumId w:val="11"/>
   </w:num>
   <w:num w:numId="9" w16cid:durableId="660277258">
-    <w:abstractNumId w:val="30"/>
+    <w:abstractNumId w:val="31"/>
   </w:num>
   <w:num w:numId="10" w16cid:durableId="475297896">
     <w:abstractNumId w:val="7"/>
   </w:num>
   <w:num w:numId="11" w16cid:durableId="1857883171">
+    <w:abstractNumId w:val="65"/>
+  </w:num>
+  <w:num w:numId="12" w16cid:durableId="629550805">
     <w:abstractNumId w:val="63"/>
   </w:num>
-  <w:num w:numId="12" w16cid:durableId="629550805">
-    <w:abstractNumId w:val="61"/>
-  </w:num>
   <w:num w:numId="13" w16cid:durableId="1217008630">
-    <w:abstractNumId w:val="69"/>
+    <w:abstractNumId w:val="71"/>
   </w:num>
   <w:num w:numId="14" w16cid:durableId="184485605">
     <w:abstractNumId w:val="14"/>
   </w:num>
   <w:num w:numId="15" w16cid:durableId="565800997">
+    <w:abstractNumId w:val="51"/>
+  </w:num>
+  <w:num w:numId="16" w16cid:durableId="954097637">
+    <w:abstractNumId w:val="37"/>
+  </w:num>
+  <w:num w:numId="17" w16cid:durableId="800148917">
+    <w:abstractNumId w:val="48"/>
+  </w:num>
+  <w:num w:numId="18" w16cid:durableId="274603668">
     <w:abstractNumId w:val="50"/>
   </w:num>
-  <w:num w:numId="16" w16cid:durableId="954097637">
-    <w:abstractNumId w:val="36"/>
-  </w:num>
-  <w:num w:numId="17" w16cid:durableId="800148917">
-    <w:abstractNumId w:val="47"/>
-  </w:num>
-  <w:num w:numId="18" w16cid:durableId="274603668">
-    <w:abstractNumId w:val="49"/>
-  </w:num>
   <w:num w:numId="19" w16cid:durableId="1529904015">
-    <w:abstractNumId w:val="41"/>
+    <w:abstractNumId w:val="42"/>
   </w:num>
   <w:num w:numId="20" w16cid:durableId="799685844">
     <w:abstractNumId w:val="22"/>
   </w:num>
   <w:num w:numId="21" w16cid:durableId="1869100490">
-    <w:abstractNumId w:val="40"/>
+    <w:abstractNumId w:val="41"/>
   </w:num>
   <w:num w:numId="22" w16cid:durableId="154303889">
-    <w:abstractNumId w:val="35"/>
+    <w:abstractNumId w:val="36"/>
   </w:num>
   <w:num w:numId="23" w16cid:durableId="1863742426">
-    <w:abstractNumId w:val="43"/>
+    <w:abstractNumId w:val="44"/>
   </w:num>
   <w:num w:numId="24" w16cid:durableId="2093617875">
-    <w:abstractNumId w:val="32"/>
+    <w:abstractNumId w:val="33"/>
   </w:num>
   <w:num w:numId="25" w16cid:durableId="1002244820">
-    <w:abstractNumId w:val="46"/>
+    <w:abstractNumId w:val="47"/>
   </w:num>
   <w:num w:numId="26" w16cid:durableId="1369721087">
     <w:abstractNumId w:val="18"/>
   </w:num>
   <w:num w:numId="27" w16cid:durableId="544409211">
-    <w:abstractNumId w:val="31"/>
+    <w:abstractNumId w:val="32"/>
   </w:num>
   <w:num w:numId="28" w16cid:durableId="93913170">
-    <w:abstractNumId w:val="37"/>
+    <w:abstractNumId w:val="38"/>
   </w:num>
   <w:num w:numId="29" w16cid:durableId="1444761507">
     <w:abstractNumId w:val="13"/>
@@ -31321,19 +32265,19 @@
     <w:abstractNumId w:val="5"/>
   </w:num>
   <w:num w:numId="31" w16cid:durableId="271594651">
+    <w:abstractNumId w:val="72"/>
+  </w:num>
+  <w:num w:numId="32" w16cid:durableId="1827554823">
     <w:abstractNumId w:val="70"/>
   </w:num>
-  <w:num w:numId="32" w16cid:durableId="1827554823">
-    <w:abstractNumId w:val="68"/>
-  </w:num>
   <w:num w:numId="33" w16cid:durableId="1508442767">
-    <w:abstractNumId w:val="34"/>
+    <w:abstractNumId w:val="35"/>
   </w:num>
   <w:num w:numId="34" w16cid:durableId="1682661175">
     <w:abstractNumId w:val="17"/>
   </w:num>
   <w:num w:numId="35" w16cid:durableId="1155956104">
-    <w:abstractNumId w:val="65"/>
+    <w:abstractNumId w:val="67"/>
   </w:num>
   <w:num w:numId="36" w16cid:durableId="2000303415">
     <w:abstractNumId w:val="21"/>
@@ -31342,25 +32286,25 @@
     <w:abstractNumId w:val="6"/>
   </w:num>
   <w:num w:numId="38" w16cid:durableId="1174295640">
-    <w:abstractNumId w:val="33"/>
+    <w:abstractNumId w:val="34"/>
   </w:num>
   <w:num w:numId="39" w16cid:durableId="325135235">
-    <w:abstractNumId w:val="64"/>
+    <w:abstractNumId w:val="66"/>
   </w:num>
   <w:num w:numId="40" w16cid:durableId="1065373837">
-    <w:abstractNumId w:val="57"/>
+    <w:abstractNumId w:val="59"/>
   </w:num>
   <w:num w:numId="41" w16cid:durableId="543373443">
-    <w:abstractNumId w:val="71"/>
+    <w:abstractNumId w:val="74"/>
   </w:num>
   <w:num w:numId="42" w16cid:durableId="545915128">
-    <w:abstractNumId w:val="24"/>
+    <w:abstractNumId w:val="25"/>
   </w:num>
   <w:num w:numId="43" w16cid:durableId="92173232">
-    <w:abstractNumId w:val="25"/>
+    <w:abstractNumId w:val="26"/>
   </w:num>
   <w:num w:numId="44" w16cid:durableId="1125588477">
-    <w:abstractNumId w:val="42"/>
+    <w:abstractNumId w:val="43"/>
   </w:num>
   <w:num w:numId="45" w16cid:durableId="129203685">
     <w:abstractNumId w:val="4"/>
@@ -31372,13 +32316,13 @@
     <w:abstractNumId w:val="2"/>
   </w:num>
   <w:num w:numId="48" w16cid:durableId="298070101">
-    <w:abstractNumId w:val="28"/>
+    <w:abstractNumId w:val="29"/>
   </w:num>
   <w:num w:numId="49" w16cid:durableId="1215507058">
-    <w:abstractNumId w:val="29"/>
+    <w:abstractNumId w:val="30"/>
   </w:num>
   <w:num w:numId="50" w16cid:durableId="1892225737">
-    <w:abstractNumId w:val="27"/>
+    <w:abstractNumId w:val="28"/>
   </w:num>
   <w:num w:numId="51" w16cid:durableId="82917846">
     <w:abstractNumId w:val="12"/>
@@ -31387,16 +32331,16 @@
     <w:abstractNumId w:val="0"/>
   </w:num>
   <w:num w:numId="53" w16cid:durableId="2099784333">
-    <w:abstractNumId w:val="52"/>
+    <w:abstractNumId w:val="54"/>
   </w:num>
   <w:num w:numId="54" w16cid:durableId="1872569051">
-    <w:abstractNumId w:val="53"/>
+    <w:abstractNumId w:val="55"/>
   </w:num>
   <w:num w:numId="55" w16cid:durableId="701251816">
-    <w:abstractNumId w:val="67"/>
+    <w:abstractNumId w:val="69"/>
   </w:num>
   <w:num w:numId="56" w16cid:durableId="394671137">
-    <w:abstractNumId w:val="44"/>
+    <w:abstractNumId w:val="45"/>
   </w:num>
   <w:num w:numId="57" w16cid:durableId="1067999484">
     <w:abstractNumId w:val="10"/>
@@ -31408,43 +32352,52 @@
     <w:abstractNumId w:val="20"/>
   </w:num>
   <w:num w:numId="60" w16cid:durableId="813642808">
-    <w:abstractNumId w:val="59"/>
+    <w:abstractNumId w:val="61"/>
   </w:num>
   <w:num w:numId="61" w16cid:durableId="1001274579">
-    <w:abstractNumId w:val="45"/>
+    <w:abstractNumId w:val="46"/>
   </w:num>
   <w:num w:numId="62" w16cid:durableId="1841843720">
-    <w:abstractNumId w:val="26"/>
+    <w:abstractNumId w:val="27"/>
   </w:num>
   <w:num w:numId="63" w16cid:durableId="2074235118">
     <w:abstractNumId w:val="23"/>
   </w:num>
   <w:num w:numId="64" w16cid:durableId="936596492">
-    <w:abstractNumId w:val="56"/>
+    <w:abstractNumId w:val="58"/>
   </w:num>
   <w:num w:numId="65" w16cid:durableId="1616400935">
     <w:abstractNumId w:val="19"/>
   </w:num>
   <w:num w:numId="66" w16cid:durableId="629827559">
-    <w:abstractNumId w:val="38"/>
+    <w:abstractNumId w:val="39"/>
   </w:num>
   <w:num w:numId="67" w16cid:durableId="1149903466">
     <w:abstractNumId w:val="8"/>
   </w:num>
   <w:num w:numId="68" w16cid:durableId="1034841475">
-    <w:abstractNumId w:val="39"/>
+    <w:abstractNumId w:val="40"/>
   </w:num>
   <w:num w:numId="69" w16cid:durableId="838614444">
-    <w:abstractNumId w:val="55"/>
+    <w:abstractNumId w:val="57"/>
   </w:num>
   <w:num w:numId="70" w16cid:durableId="1191336477">
     <w:abstractNumId w:val="1"/>
   </w:num>
   <w:num w:numId="71" w16cid:durableId="315687373">
-    <w:abstractNumId w:val="60"/>
+    <w:abstractNumId w:val="62"/>
   </w:num>
   <w:num w:numId="72" w16cid:durableId="1225988241">
-    <w:abstractNumId w:val="51"/>
+    <w:abstractNumId w:val="52"/>
+  </w:num>
+  <w:num w:numId="73" w16cid:durableId="1445883089">
+    <w:abstractNumId w:val="24"/>
+  </w:num>
+  <w:num w:numId="74" w16cid:durableId="698627361">
+    <w:abstractNumId w:val="73"/>
+  </w:num>
+  <w:num w:numId="75" w16cid:durableId="602497214">
+    <w:abstractNumId w:val="53"/>
   </w:num>
 </w:numbering>
 </file>

</xml_diff>